<commit_message>
HD version of YouTube link updated.
</commit_message>
<xml_diff>
--- a/written/cs446-d6_Jailbreak-Pong.docx
+++ b/written/cs446-d6_Jailbreak-Pong.docx
@@ -361,9 +361,14 @@
           <w:rPr>
             <w:rStyle w:val="Hyperlink"/>
           </w:rPr>
-          <w:t>https://youtu.be/l1kagyLMLZ8</w:t>
+          <w:t>https://youtu.be/fdq3cXMQqNc</w:t>
         </w:r>
       </w:hyperlink>
+      <w:r>
+        <w:t xml:space="preserve"> </w:t>
+      </w:r>
+      <w:bookmarkStart w:id="0" w:name="_GoBack"/>
+      <w:bookmarkEnd w:id="0"/>
     </w:p>
     <w:p>
       <w:pPr>
@@ -436,8 +441,6 @@
       <w:r>
         <w:t>.</w:t>
       </w:r>
-      <w:bookmarkStart w:id="0" w:name="_GoBack"/>
-      <w:bookmarkEnd w:id="0"/>
     </w:p>
     <w:p>
       <w:pPr>
@@ -3296,7 +3299,7 @@
 </file>
 
 <file path=customXml/itemProps1.xml><?xml version="1.0" encoding="utf-8"?>
-<ds:datastoreItem xmlns:ds="http://schemas.openxmlformats.org/officeDocument/2006/customXml" ds:itemID="{C7C046F8-1C13-47F9-87EB-56F2D20B4BBA}">
+<ds:datastoreItem xmlns:ds="http://schemas.openxmlformats.org/officeDocument/2006/customXml" ds:itemID="{C31A41A7-7B16-45EF-93A6-28E639832E64}">
   <ds:schemaRefs>
     <ds:schemaRef ds:uri="http://schemas.openxmlformats.org/officeDocument/2006/bibliography"/>
   </ds:schemaRefs>

</xml_diff>